<commit_message>
updated home page with intro
</commit_message>
<xml_diff>
--- a/blocs_files/hh_write_ups/happy_hour_write-ups.docx
+++ b/blocs_files/hh_write_ups/happy_hour_write-ups.docx
@@ -41,7 +41,7 @@
           <w:shd w:val="clear" w:color="auto" w:fill="FFFFFF"/>
         </w:rPr>
         <w:drawing>
-          <wp:anchor distT="0" distB="0" distL="114300" distR="114300" simplePos="0" relativeHeight="251658240" behindDoc="0" locked="0" layoutInCell="1" allowOverlap="1">
+          <wp:anchor distT="0" distB="0" distL="114300" distR="114300" simplePos="0" relativeHeight="251658240" behindDoc="0" locked="0" layoutInCell="1" allowOverlap="1" wp14:anchorId="55A61858" wp14:editId="6000CA6C">
             <wp:simplePos x="0" y="0"/>
             <wp:positionH relativeFrom="column">
               <wp:posOffset>-8890</wp:posOffset>
@@ -540,7 +540,7 @@
           <w:shd w:val="clear" w:color="auto" w:fill="FFFFFF"/>
         </w:rPr>
         <w:drawing>
-          <wp:anchor distT="0" distB="0" distL="114300" distR="114300" simplePos="0" relativeHeight="251659264" behindDoc="0" locked="0" layoutInCell="1" allowOverlap="1">
+          <wp:anchor distT="0" distB="0" distL="114300" distR="114300" simplePos="0" relativeHeight="251659264" behindDoc="0" locked="0" layoutInCell="1" allowOverlap="1" wp14:anchorId="19628500" wp14:editId="73951CD3">
             <wp:simplePos x="0" y="0"/>
             <wp:positionH relativeFrom="column">
               <wp:posOffset>0</wp:posOffset>
@@ -915,6 +915,7 @@
           <w:lang w:val="en-US"/>
         </w:rPr>
       </w:pPr>
+      <w:bookmarkStart w:id="0" w:name="_GoBack"/>
       <w:r>
         <w:rPr>
           <w:rFonts w:ascii="Helvetica Neue" w:hAnsi="Helvetica Neue"/>
@@ -924,19 +925,9 @@
           <w:szCs w:val="21"/>
           <w:lang w:val="en-US"/>
         </w:rPr>
-        <w:t xml:space="preserve">Antony </w:t>
-      </w:r>
-      <w:r>
-        <w:rPr>
-          <w:rFonts w:ascii="Helvetica Neue" w:hAnsi="Helvetica Neue"/>
-          <w:b/>
-          <w:color w:val="212121"/>
-          <w:sz w:val="21"/>
-          <w:szCs w:val="21"/>
-          <w:lang w:val="en-US"/>
-        </w:rPr>
-        <w:t>Lane</w:t>
-      </w:r>
+        <w:t>Antony Lane</w:t>
+      </w:r>
+      <w:bookmarkEnd w:id="0"/>
       <w:r>
         <w:rPr>
           <w:rFonts w:ascii="Helvetica Neue" w:hAnsi="Helvetica Neue"/>
@@ -957,7 +948,7 @@
           <w:lang w:val="en-US"/>
         </w:rPr>
         <w:drawing>
-          <wp:anchor distT="0" distB="0" distL="114300" distR="114300" simplePos="0" relativeHeight="251660288" behindDoc="0" locked="0" layoutInCell="1" allowOverlap="1">
+          <wp:anchor distT="0" distB="0" distL="114300" distR="114300" simplePos="0" relativeHeight="251660288" behindDoc="0" locked="0" layoutInCell="1" allowOverlap="1" wp14:anchorId="3A7FC3F6" wp14:editId="528D9134">
             <wp:simplePos x="0" y="0"/>
             <wp:positionH relativeFrom="column">
               <wp:posOffset>344</wp:posOffset>
@@ -1092,7 +1083,7 @@
           <w:szCs w:val="21"/>
           <w:lang w:val="en-US"/>
         </w:rPr>
-        <w:t>in 2014 with a BSc (Hons) in Computer Network Management</w:t>
+        <w:t>in 2014 with a BSc in Computer Network Management</w:t>
       </w:r>
       <w:r>
         <w:rPr>
@@ -1589,19 +1580,7 @@
           <w:szCs w:val="21"/>
           <w:lang w:val="en-US"/>
         </w:rPr>
-        <w:t>Maste</w:t>
-      </w:r>
-      <w:bookmarkStart w:id="0" w:name="_GoBack"/>
-      <w:bookmarkEnd w:id="0"/>
-      <w:r>
-        <w:rPr>
-          <w:rFonts w:ascii="Helvetica Neue" w:hAnsi="Helvetica Neue"/>
-          <w:color w:val="212121"/>
-          <w:sz w:val="21"/>
-          <w:szCs w:val="21"/>
-          <w:lang w:val="en-US"/>
-        </w:rPr>
-        <w:t>rs in Applied Computing</w:t>
+        <w:t>Masters in Applied Computing</w:t>
       </w:r>
       <w:proofErr w:type="gramEnd"/>
       <w:r>
@@ -1641,57 +1620,239 @@
       <w:pPr>
         <w:rPr>
           <w:rFonts w:ascii="Helvetica Neue" w:hAnsi="Helvetica Neue"/>
-          <w:sz w:val="21"/>
-          <w:szCs w:val="21"/>
-        </w:rPr>
-      </w:pPr>
-    </w:p>
-    <w:p>
-      <w:pPr>
-        <w:rPr>
-          <w:rFonts w:ascii="Helvetica Neue" w:hAnsi="Helvetica Neue"/>
-          <w:sz w:val="21"/>
-          <w:szCs w:val="21"/>
-        </w:rPr>
-      </w:pPr>
-    </w:p>
-    <w:p>
-      <w:pPr>
+          <w:color w:val="212121"/>
+          <w:sz w:val="21"/>
+          <w:szCs w:val="21"/>
+          <w:lang w:val="en-US"/>
+        </w:rPr>
+      </w:pPr>
+    </w:p>
+    <w:p>
+      <w:pPr>
+        <w:rPr>
+          <w:rFonts w:ascii="Helvetica Neue" w:hAnsi="Helvetica Neue"/>
+          <w:color w:val="212121"/>
+          <w:sz w:val="21"/>
+          <w:szCs w:val="21"/>
+          <w:lang w:val="en-US"/>
+        </w:rPr>
+      </w:pPr>
+      <w:r>
+        <w:rPr>
+          <w:rFonts w:ascii="Helvetica Neue" w:hAnsi="Helvetica Neue"/>
+          <w:color w:val="212121"/>
+          <w:sz w:val="21"/>
+          <w:szCs w:val="21"/>
+          <w:lang w:val="en-US"/>
+        </w:rPr>
+        <w:br w:type="page"/>
+      </w:r>
+    </w:p>
+    <w:p>
+      <w:pPr>
+        <w:rPr>
+          <w:rFonts w:ascii="Helvetica Neue" w:hAnsi="Helvetica Neue"/>
+          <w:sz w:val="21"/>
+          <w:szCs w:val="21"/>
+        </w:rPr>
+      </w:pPr>
+      <w:r>
         <w:rPr>
           <w:rFonts w:ascii="Helvetica Neue" w:hAnsi="Helvetica Neue"/>
           <w:b/>
-          <w:sz w:val="21"/>
-          <w:szCs w:val="21"/>
-        </w:rPr>
-      </w:pPr>
-      <w:r>
-        <w:rPr>
-          <w:rFonts w:ascii="Helvetica Neue" w:hAnsi="Helvetica Neue"/>
-          <w:b/>
-          <w:sz w:val="21"/>
-          <w:szCs w:val="21"/>
-        </w:rPr>
-        <w:br w:type="page"/>
-      </w:r>
-    </w:p>
-    <w:p>
-      <w:pPr>
-        <w:rPr>
-          <w:rFonts w:ascii="Helvetica Neue" w:hAnsi="Helvetica Neue"/>
-          <w:sz w:val="21"/>
-          <w:szCs w:val="21"/>
-        </w:rPr>
-      </w:pPr>
-      <w:r>
-        <w:rPr>
-          <w:rFonts w:ascii="Helvetica Neue" w:hAnsi="Helvetica Neue"/>
+          <w:bCs/>
           <w:noProof/>
-          <w:sz w:val="21"/>
-          <w:szCs w:val="21"/>
+          <w:color w:val="000000"/>
+          <w:sz w:val="21"/>
+          <w:szCs w:val="21"/>
+          <w:shd w:val="clear" w:color="auto" w:fill="FFFFFF"/>
         </w:rPr>
         <w:lastRenderedPageBreak/>
         <w:drawing>
-          <wp:anchor distT="0" distB="0" distL="114300" distR="114300" simplePos="0" relativeHeight="251661312" behindDoc="0" locked="0" layoutInCell="1" allowOverlap="1">
+          <wp:anchor distT="0" distB="0" distL="114300" distR="114300" simplePos="0" relativeHeight="251664384" behindDoc="0" locked="0" layoutInCell="1" allowOverlap="1" wp14:anchorId="3511F77D" wp14:editId="36C1E9A3">
+            <wp:simplePos x="0" y="0"/>
+            <wp:positionH relativeFrom="column">
+              <wp:posOffset>0</wp:posOffset>
+            </wp:positionH>
+            <wp:positionV relativeFrom="paragraph">
+              <wp:posOffset>0</wp:posOffset>
+            </wp:positionV>
+            <wp:extent cx="1505868" cy="2238935"/>
+            <wp:effectExtent l="0" t="0" r="5715" b="0"/>
+            <wp:wrapSquare wrapText="bothSides"/>
+            <wp:docPr id="7" name="Picture 7"/>
+            <wp:cNvGraphicFramePr>
+              <a:graphicFrameLocks xmlns:a="http://schemas.openxmlformats.org/drawingml/2006/main" noChangeAspect="1"/>
+            </wp:cNvGraphicFramePr>
+            <a:graphic xmlns:a="http://schemas.openxmlformats.org/drawingml/2006/main">
+              <a:graphicData uri="http://schemas.openxmlformats.org/drawingml/2006/picture">
+                <pic:pic xmlns:pic="http://schemas.openxmlformats.org/drawingml/2006/picture">
+                  <pic:nvPicPr>
+                    <pic:cNvPr id="7" name="Screen Shot 2019-01-15 at 21.53.58.png"/>
+                    <pic:cNvPicPr/>
+                  </pic:nvPicPr>
+                  <pic:blipFill>
+                    <a:blip r:embed="rId15" cstate="print">
+                      <a:extLst>
+                        <a:ext uri="{28A0092B-C50C-407E-A947-70E740481C1C}">
+                          <a14:useLocalDpi xmlns:a14="http://schemas.microsoft.com/office/drawing/2010/main" val="0"/>
+                        </a:ext>
+                      </a:extLst>
+                    </a:blip>
+                    <a:stretch>
+                      <a:fillRect/>
+                    </a:stretch>
+                  </pic:blipFill>
+                  <pic:spPr>
+                    <a:xfrm>
+                      <a:off x="0" y="0"/>
+                      <a:ext cx="1505868" cy="2238935"/>
+                    </a:xfrm>
+                    <a:prstGeom prst="rect">
+                      <a:avLst/>
+                    </a:prstGeom>
+                  </pic:spPr>
+                </pic:pic>
+              </a:graphicData>
+            </a:graphic>
+            <wp14:sizeRelH relativeFrom="page">
+              <wp14:pctWidth>0</wp14:pctWidth>
+            </wp14:sizeRelH>
+            <wp14:sizeRelV relativeFrom="page">
+              <wp14:pctHeight>0</wp14:pctHeight>
+            </wp14:sizeRelV>
+          </wp:anchor>
+        </w:drawing>
+      </w:r>
+      <w:r>
+        <w:rPr>
+          <w:rStyle w:val="Strong"/>
+          <w:rFonts w:ascii="Helvetica Neue" w:hAnsi="Helvetica Neue"/>
+          <w:color w:val="000000"/>
+          <w:sz w:val="21"/>
+          <w:szCs w:val="21"/>
+          <w:shd w:val="clear" w:color="auto" w:fill="FFFFFF"/>
+        </w:rPr>
+        <w:t xml:space="preserve">Sandra </w:t>
+      </w:r>
+      <w:proofErr w:type="spellStart"/>
+      <w:r>
+        <w:rPr>
+          <w:rStyle w:val="Strong"/>
+          <w:rFonts w:ascii="Helvetica Neue" w:hAnsi="Helvetica Neue"/>
+          <w:color w:val="000000"/>
+          <w:sz w:val="21"/>
+          <w:szCs w:val="21"/>
+          <w:shd w:val="clear" w:color="auto" w:fill="FFFFFF"/>
+        </w:rPr>
+        <w:t>Ristova</w:t>
+      </w:r>
+      <w:proofErr w:type="spellEnd"/>
+      <w:r>
+        <w:rPr>
+          <w:rFonts w:ascii="Helvetica Neue" w:hAnsi="Helvetica Neue"/>
+          <w:color w:val="000000"/>
+          <w:sz w:val="21"/>
+          <w:szCs w:val="21"/>
+          <w:shd w:val="clear" w:color="auto" w:fill="FFFFFF"/>
+        </w:rPr>
+        <w:t> Security Specialist at New Voice Media</w:t>
+      </w:r>
+    </w:p>
+    <w:p>
+      <w:pPr>
+        <w:rPr>
+          <w:rFonts w:ascii="Helvetica Neue" w:hAnsi="Helvetica Neue"/>
+          <w:sz w:val="21"/>
+          <w:szCs w:val="21"/>
+        </w:rPr>
+      </w:pPr>
+    </w:p>
+    <w:p>
+      <w:pPr>
+        <w:rPr>
+          <w:rFonts w:ascii="Helvetica Neue" w:hAnsi="Helvetica Neue"/>
+          <w:sz w:val="21"/>
+          <w:szCs w:val="21"/>
+        </w:rPr>
+      </w:pPr>
+      <w:r>
+        <w:rPr>
+          <w:rFonts w:ascii="Helvetica Neue" w:hAnsi="Helvetica Neue"/>
+          <w:sz w:val="21"/>
+          <w:szCs w:val="21"/>
+        </w:rPr>
+        <w:t>“Security has always been the main area I wanted to start my career in. My current role of a security engineer mainly focuses around operational security. I am very lucky that everything I studied in university I have had the opportunity to practice and expand upon in my first role.”</w:t>
+      </w:r>
+    </w:p>
+    <w:p>
+      <w:pPr>
+        <w:rPr>
+          <w:rFonts w:ascii="Helvetica Neue" w:hAnsi="Helvetica Neue"/>
+          <w:sz w:val="21"/>
+          <w:szCs w:val="21"/>
+        </w:rPr>
+      </w:pPr>
+    </w:p>
+    <w:p>
+      <w:r>
+        <w:rPr>
+          <w:rFonts w:ascii="Helvetica Neue" w:hAnsi="Helvetica Neue"/>
+          <w:sz w:val="21"/>
+          <w:szCs w:val="21"/>
+        </w:rPr>
+        <w:t>Sandra graduated for Solent University with a BSc Network Security Management in 2018. She is currently a Security Engineer with Cloud Contact Centre based in Basingstoke, working in a small information security team of 5 people</w:t>
+      </w:r>
+      <w:r>
+        <w:t xml:space="preserve">. </w:t>
+      </w:r>
+    </w:p>
+    <w:p>
+      <w:pPr>
+        <w:rPr>
+          <w:rFonts w:ascii="Helvetica Neue" w:hAnsi="Helvetica Neue"/>
+          <w:sz w:val="21"/>
+          <w:szCs w:val="21"/>
+        </w:rPr>
+      </w:pPr>
+    </w:p>
+    <w:p>
+      <w:pPr>
+        <w:rPr>
+          <w:rFonts w:ascii="Helvetica Neue" w:hAnsi="Helvetica Neue"/>
+          <w:b/>
+          <w:sz w:val="21"/>
+          <w:szCs w:val="21"/>
+        </w:rPr>
+      </w:pPr>
+      <w:r>
+        <w:rPr>
+          <w:rFonts w:ascii="Helvetica Neue" w:hAnsi="Helvetica Neue"/>
+          <w:b/>
+          <w:sz w:val="21"/>
+          <w:szCs w:val="21"/>
+        </w:rPr>
+        <w:br w:type="page"/>
+      </w:r>
+    </w:p>
+    <w:p>
+      <w:pPr>
+        <w:rPr>
+          <w:rFonts w:ascii="Helvetica Neue" w:hAnsi="Helvetica Neue"/>
+          <w:sz w:val="21"/>
+          <w:szCs w:val="21"/>
+        </w:rPr>
+      </w:pPr>
+      <w:r>
+        <w:rPr>
+          <w:rFonts w:ascii="Helvetica Neue" w:hAnsi="Helvetica Neue"/>
+          <w:noProof/>
+          <w:sz w:val="21"/>
+          <w:szCs w:val="21"/>
+        </w:rPr>
+        <w:lastRenderedPageBreak/>
+        <w:drawing>
+          <wp:anchor distT="0" distB="0" distL="114300" distR="114300" simplePos="0" relativeHeight="251661312" behindDoc="0" locked="0" layoutInCell="1" allowOverlap="1" wp14:anchorId="1C0853C1" wp14:editId="0681E11E">
             <wp:simplePos x="0" y="0"/>
             <wp:positionH relativeFrom="column">
               <wp:posOffset>-8255</wp:posOffset>
@@ -1714,7 +1875,7 @@
                     <pic:cNvPicPr/>
                   </pic:nvPicPr>
                   <pic:blipFill>
-                    <a:blip r:embed="rId15">
+                    <a:blip r:embed="rId16">
                       <a:extLst>
                         <a:ext uri="{28A0092B-C50C-407E-A947-70E740481C1C}">
                           <a14:useLocalDpi xmlns:a14="http://schemas.microsoft.com/office/drawing/2010/main" val="0"/>
@@ -1865,7 +2026,7 @@
           <w:szCs w:val="21"/>
         </w:rPr>
         <w:drawing>
-          <wp:anchor distT="0" distB="0" distL="114300" distR="114300" simplePos="0" relativeHeight="251662336" behindDoc="0" locked="0" layoutInCell="1" allowOverlap="1">
+          <wp:anchor distT="0" distB="0" distL="114300" distR="114300" simplePos="0" relativeHeight="251662336" behindDoc="0" locked="0" layoutInCell="1" allowOverlap="1" wp14:anchorId="3FA5F2BF" wp14:editId="5C5E61BA">
             <wp:simplePos x="0" y="0"/>
             <wp:positionH relativeFrom="column">
               <wp:posOffset>-12065</wp:posOffset>
@@ -1888,7 +2049,7 @@
                     <pic:cNvPicPr/>
                   </pic:nvPicPr>
                   <pic:blipFill>
-                    <a:blip r:embed="rId16">
+                    <a:blip r:embed="rId17">
                       <a:extLst>
                         <a:ext uri="{28A0092B-C50C-407E-A947-70E740481C1C}">
                           <a14:useLocalDpi xmlns:a14="http://schemas.microsoft.com/office/drawing/2010/main" val="0"/>
@@ -1984,7 +2145,7 @@
           <w:sz w:val="21"/>
           <w:szCs w:val="21"/>
         </w:rPr>
-        <w:t xml:space="preserve"> (</w:t>
+        <w:t xml:space="preserve"> (Web Developer) are </w:t>
       </w:r>
       <w:r>
         <w:rPr>
@@ -1993,7 +2154,7 @@
           <w:sz w:val="21"/>
           <w:szCs w:val="21"/>
         </w:rPr>
-        <w:t>Web Developer</w:t>
+        <w:t>both Solent University Web Design &amp; Development BSc Alumni graduating in 201</w:t>
       </w:r>
       <w:r>
         <w:rPr>
@@ -2002,7 +2163,7 @@
           <w:sz w:val="21"/>
           <w:szCs w:val="21"/>
         </w:rPr>
-        <w:t xml:space="preserve">) are </w:t>
+        <w:t>7</w:t>
       </w:r>
       <w:r>
         <w:rPr>
@@ -2011,7 +2172,7 @@
           <w:sz w:val="21"/>
           <w:szCs w:val="21"/>
         </w:rPr>
-        <w:t>both Solent University Web Design &amp; Development BSc Alumni graduating in 201</w:t>
+        <w:t xml:space="preserve">, they now both work </w:t>
       </w:r>
       <w:r>
         <w:rPr>
@@ -2020,7 +2181,7 @@
           <w:sz w:val="21"/>
           <w:szCs w:val="21"/>
         </w:rPr>
-        <w:t>7</w:t>
+        <w:t>for</w:t>
       </w:r>
       <w:r>
         <w:rPr>
@@ -2029,24 +2190,6 @@
           <w:sz w:val="21"/>
           <w:szCs w:val="21"/>
         </w:rPr>
-        <w:t xml:space="preserve">, they now both work </w:t>
-      </w:r>
-      <w:r>
-        <w:rPr>
-          <w:rFonts w:ascii="Helvetica Neue" w:hAnsi="Helvetica Neue"/>
-          <w:b w:val="0"/>
-          <w:sz w:val="21"/>
-          <w:szCs w:val="21"/>
-        </w:rPr>
-        <w:t>for</w:t>
-      </w:r>
-      <w:r>
-        <w:rPr>
-          <w:rFonts w:ascii="Helvetica Neue" w:hAnsi="Helvetica Neue"/>
-          <w:b w:val="0"/>
-          <w:sz w:val="21"/>
-          <w:szCs w:val="21"/>
-        </w:rPr>
         <w:t xml:space="preserve"> Southampton based Hinge Agency.</w:t>
       </w:r>
     </w:p>
@@ -2091,7 +2234,7 @@
         </w:rPr>
         <w:t>at </w:t>
       </w:r>
-      <w:hyperlink r:id="rId17" w:history="1">
+      <w:hyperlink r:id="rId18" w:history="1">
         <w:r>
           <w:rPr>
             <w:rStyle w:val="Hyperlink"/>
@@ -2119,15 +2262,7 @@
           <w:sz w:val="21"/>
           <w:szCs w:val="21"/>
         </w:rPr>
-        <w:t> </w:t>
-      </w:r>
-      <w:r>
-        <w:rPr>
-          <w:rFonts w:ascii="Helvetica Neue" w:hAnsi="Helvetica Neue"/>
-          <w:sz w:val="21"/>
-          <w:szCs w:val="21"/>
-        </w:rPr>
-        <w:t xml:space="preserve"> </w:t>
+        <w:t xml:space="preserve">  </w:t>
       </w:r>
     </w:p>
     <w:p>
@@ -2146,7 +2281,7 @@
         </w:rPr>
         <w:t>and </w:t>
       </w:r>
-      <w:hyperlink r:id="rId18" w:history="1">
+      <w:hyperlink r:id="rId19" w:history="1">
         <w:r>
           <w:rPr>
             <w:rStyle w:val="Hyperlink"/>
@@ -2174,17 +2309,9 @@
           <w:sz w:val="21"/>
           <w:szCs w:val="21"/>
         </w:rPr>
-        <w:t> </w:t>
-      </w:r>
-      <w:r>
-        <w:rPr>
-          <w:rFonts w:ascii="Helvetica Neue" w:hAnsi="Helvetica Neue"/>
-          <w:sz w:val="21"/>
-          <w:szCs w:val="21"/>
-        </w:rPr>
-        <w:t>and organiser </w:t>
-      </w:r>
-      <w:hyperlink r:id="rId19" w:history="1">
+        <w:t> and organiser </w:t>
+      </w:r>
+      <w:hyperlink r:id="rId20" w:history="1">
         <w:r>
           <w:rPr>
             <w:rStyle w:val="Hyperlink"/>
@@ -2248,7 +2375,7 @@
         </w:rPr>
         <w:t xml:space="preserve"> </w:t>
       </w:r>
-      <w:hyperlink r:id="rId20" w:history="1">
+      <w:hyperlink r:id="rId21" w:history="1">
         <w:r>
           <w:rPr>
             <w:rStyle w:val="Hyperlink"/>
@@ -2304,7 +2431,7 @@
         </w:rPr>
         <w:t xml:space="preserve"> </w:t>
       </w:r>
-      <w:hyperlink r:id="rId21" w:history="1">
+      <w:hyperlink r:id="rId22" w:history="1">
         <w:r>
           <w:rPr>
             <w:rStyle w:val="Hyperlink"/>
@@ -2315,6 +2442,429 @@
           <w:t>@KissMartin86 </w:t>
         </w:r>
       </w:hyperlink>
+    </w:p>
+    <w:p>
+      <w:pPr>
+        <w:rPr>
+          <w:rFonts w:ascii="Helvetica Neue" w:hAnsi="Helvetica Neue"/>
+          <w:sz w:val="21"/>
+          <w:szCs w:val="21"/>
+        </w:rPr>
+      </w:pPr>
+    </w:p>
+    <w:p>
+      <w:pPr>
+        <w:shd w:val="clear" w:color="auto" w:fill="FFFFFF"/>
+        <w:rPr>
+          <w:rFonts w:ascii="Tahoma" w:hAnsi="Tahoma" w:cs="Tahoma"/>
+          <w:color w:val="212121"/>
+          <w:sz w:val="23"/>
+          <w:szCs w:val="23"/>
+        </w:rPr>
+      </w:pPr>
+    </w:p>
+    <w:p>
+      <w:pPr>
+        <w:shd w:val="clear" w:color="auto" w:fill="FFFFFF"/>
+        <w:rPr>
+          <w:rFonts w:ascii="Tahoma" w:hAnsi="Tahoma" w:cs="Tahoma"/>
+          <w:color w:val="212121"/>
+          <w:sz w:val="23"/>
+          <w:szCs w:val="23"/>
+        </w:rPr>
+      </w:pPr>
+    </w:p>
+    <w:p>
+      <w:pPr>
+        <w:rPr>
+          <w:rFonts w:ascii="Helvetica Neue" w:hAnsi="Helvetica Neue"/>
+          <w:b/>
+          <w:sz w:val="21"/>
+          <w:szCs w:val="21"/>
+        </w:rPr>
+      </w:pPr>
+      <w:r>
+        <w:rPr>
+          <w:rFonts w:ascii="Helvetica Neue" w:hAnsi="Helvetica Neue" w:cs="Tahoma"/>
+          <w:b/>
+          <w:noProof/>
+          <w:color w:val="212121"/>
+          <w:sz w:val="21"/>
+          <w:szCs w:val="21"/>
+        </w:rPr>
+        <w:drawing>
+          <wp:anchor distT="0" distB="0" distL="114300" distR="114300" simplePos="0" relativeHeight="251663360" behindDoc="0" locked="0" layoutInCell="1" allowOverlap="1" wp14:anchorId="6B2EF4D8" wp14:editId="6356488B">
+            <wp:simplePos x="0" y="0"/>
+            <wp:positionH relativeFrom="column">
+              <wp:posOffset>0</wp:posOffset>
+            </wp:positionH>
+            <wp:positionV relativeFrom="paragraph">
+              <wp:posOffset>31750</wp:posOffset>
+            </wp:positionV>
+            <wp:extent cx="2018479" cy="2654300"/>
+            <wp:effectExtent l="0" t="0" r="1270" b="0"/>
+            <wp:wrapSquare wrapText="bothSides"/>
+            <wp:docPr id="6" name="Picture 6"/>
+            <wp:cNvGraphicFramePr>
+              <a:graphicFrameLocks xmlns:a="http://schemas.openxmlformats.org/drawingml/2006/main" noChangeAspect="1"/>
+            </wp:cNvGraphicFramePr>
+            <a:graphic xmlns:a="http://schemas.openxmlformats.org/drawingml/2006/main">
+              <a:graphicData uri="http://schemas.openxmlformats.org/drawingml/2006/picture">
+                <pic:pic xmlns:pic="http://schemas.openxmlformats.org/drawingml/2006/picture">
+                  <pic:nvPicPr>
+                    <pic:cNvPr id="6" name="judy.png"/>
+                    <pic:cNvPicPr/>
+                  </pic:nvPicPr>
+                  <pic:blipFill>
+                    <a:blip r:embed="rId23">
+                      <a:extLst>
+                        <a:ext uri="{28A0092B-C50C-407E-A947-70E740481C1C}">
+                          <a14:useLocalDpi xmlns:a14="http://schemas.microsoft.com/office/drawing/2010/main" val="0"/>
+                        </a:ext>
+                      </a:extLst>
+                    </a:blip>
+                    <a:stretch>
+                      <a:fillRect/>
+                    </a:stretch>
+                  </pic:blipFill>
+                  <pic:spPr>
+                    <a:xfrm>
+                      <a:off x="0" y="0"/>
+                      <a:ext cx="2018479" cy="2654300"/>
+                    </a:xfrm>
+                    <a:prstGeom prst="rect">
+                      <a:avLst/>
+                    </a:prstGeom>
+                  </pic:spPr>
+                </pic:pic>
+              </a:graphicData>
+            </a:graphic>
+            <wp14:sizeRelH relativeFrom="page">
+              <wp14:pctWidth>0</wp14:pctWidth>
+            </wp14:sizeRelH>
+            <wp14:sizeRelV relativeFrom="page">
+              <wp14:pctHeight>0</wp14:pctHeight>
+            </wp14:sizeRelV>
+          </wp:anchor>
+        </w:drawing>
+      </w:r>
+      <w:r>
+        <w:rPr>
+          <w:rFonts w:ascii="Helvetica Neue" w:hAnsi="Helvetica Neue" w:cs="Tahoma"/>
+          <w:b/>
+          <w:color w:val="212121"/>
+          <w:sz w:val="21"/>
+          <w:szCs w:val="21"/>
+        </w:rPr>
+        <w:t>Workflow automation for web development</w:t>
+      </w:r>
+      <w:r>
+        <w:rPr>
+          <w:rFonts w:ascii="Helvetica Neue" w:hAnsi="Helvetica Neue" w:cs="Tahoma"/>
+          <w:b/>
+          <w:color w:val="212121"/>
+          <w:sz w:val="21"/>
+          <w:szCs w:val="21"/>
+        </w:rPr>
+        <w:t xml:space="preserve"> - </w:t>
+      </w:r>
+      <w:proofErr w:type="spellStart"/>
+      <w:r>
+        <w:rPr>
+          <w:rFonts w:ascii="Helvetica Neue" w:hAnsi="Helvetica Neue"/>
+          <w:b/>
+          <w:color w:val="333333"/>
+          <w:sz w:val="21"/>
+          <w:szCs w:val="21"/>
+          <w:shd w:val="clear" w:color="auto" w:fill="FFFFFF"/>
+        </w:rPr>
+        <w:t>Judyta</w:t>
+      </w:r>
+      <w:proofErr w:type="spellEnd"/>
+      <w:r>
+        <w:rPr>
+          <w:rFonts w:ascii="Helvetica Neue" w:hAnsi="Helvetica Neue"/>
+          <w:b/>
+          <w:color w:val="333333"/>
+          <w:sz w:val="21"/>
+          <w:szCs w:val="21"/>
+          <w:shd w:val="clear" w:color="auto" w:fill="FFFFFF"/>
+        </w:rPr>
+        <w:t xml:space="preserve"> </w:t>
+      </w:r>
+      <w:proofErr w:type="spellStart"/>
+      <w:r>
+        <w:rPr>
+          <w:rFonts w:ascii="Helvetica Neue" w:hAnsi="Helvetica Neue"/>
+          <w:b/>
+          <w:color w:val="333333"/>
+          <w:sz w:val="21"/>
+          <w:szCs w:val="21"/>
+          <w:shd w:val="clear" w:color="auto" w:fill="FFFFFF"/>
+        </w:rPr>
+        <w:t>Borkowska</w:t>
+      </w:r>
+      <w:proofErr w:type="spellEnd"/>
+    </w:p>
+    <w:p>
+      <w:pPr>
+        <w:shd w:val="clear" w:color="auto" w:fill="FFFFFF"/>
+        <w:rPr>
+          <w:rFonts w:ascii="Helvetica Neue" w:hAnsi="Helvetica Neue" w:cs="Tahoma"/>
+          <w:color w:val="212121"/>
+          <w:sz w:val="21"/>
+          <w:szCs w:val="21"/>
+        </w:rPr>
+      </w:pPr>
+    </w:p>
+    <w:p>
+      <w:pPr>
+        <w:shd w:val="clear" w:color="auto" w:fill="FFFFFF"/>
+        <w:rPr>
+          <w:rFonts w:ascii="Helvetica Neue" w:hAnsi="Helvetica Neue" w:cs="Tahoma"/>
+          <w:color w:val="212121"/>
+          <w:sz w:val="21"/>
+          <w:szCs w:val="21"/>
+        </w:rPr>
+      </w:pPr>
+      <w:proofErr w:type="spellStart"/>
+      <w:r>
+        <w:rPr>
+          <w:rFonts w:ascii="Helvetica Neue" w:hAnsi="Helvetica Neue" w:cs="Tahoma"/>
+          <w:color w:val="212121"/>
+          <w:sz w:val="21"/>
+          <w:szCs w:val="21"/>
+        </w:rPr>
+        <w:t>Judyta</w:t>
+      </w:r>
+      <w:proofErr w:type="spellEnd"/>
+      <w:r>
+        <w:rPr>
+          <w:rFonts w:ascii="Helvetica Neue" w:hAnsi="Helvetica Neue" w:cs="Tahoma"/>
+          <w:color w:val="212121"/>
+          <w:sz w:val="21"/>
+          <w:szCs w:val="21"/>
+        </w:rPr>
+        <w:t xml:space="preserve"> </w:t>
+      </w:r>
+      <w:r>
+        <w:rPr>
+          <w:rFonts w:ascii="Helvetica Neue" w:hAnsi="Helvetica Neue" w:cs="Tahoma"/>
+          <w:color w:val="212121"/>
+          <w:sz w:val="21"/>
+          <w:szCs w:val="21"/>
+        </w:rPr>
+        <w:t xml:space="preserve">is a </w:t>
+      </w:r>
+      <w:r>
+        <w:rPr>
+          <w:rFonts w:ascii="Helvetica Neue" w:hAnsi="Helvetica Neue" w:cs="Tahoma"/>
+          <w:color w:val="212121"/>
+          <w:sz w:val="21"/>
+          <w:szCs w:val="21"/>
+        </w:rPr>
+        <w:t>Reading</w:t>
+      </w:r>
+      <w:r>
+        <w:rPr>
+          <w:rFonts w:ascii="Helvetica Neue" w:hAnsi="Helvetica Neue" w:cs="Tahoma"/>
+          <w:color w:val="212121"/>
+          <w:sz w:val="21"/>
+          <w:szCs w:val="21"/>
+        </w:rPr>
+        <w:t xml:space="preserve"> based </w:t>
+      </w:r>
+      <w:r>
+        <w:rPr>
+          <w:rFonts w:ascii="Helvetica Neue" w:hAnsi="Helvetica Neue" w:cs="Tahoma"/>
+          <w:color w:val="212121"/>
+          <w:sz w:val="21"/>
+          <w:szCs w:val="21"/>
+        </w:rPr>
+        <w:t>web developer</w:t>
+      </w:r>
+      <w:r>
+        <w:rPr>
+          <w:rFonts w:ascii="Helvetica Neue" w:hAnsi="Helvetica Neue" w:cs="Tahoma"/>
+          <w:color w:val="212121"/>
+          <w:sz w:val="21"/>
+          <w:szCs w:val="21"/>
+        </w:rPr>
+        <w:t xml:space="preserve">, </w:t>
+      </w:r>
+      <w:r>
+        <w:rPr>
+          <w:rFonts w:ascii="Helvetica Neue" w:hAnsi="Helvetica Neue" w:cs="Tahoma"/>
+          <w:color w:val="212121"/>
+          <w:sz w:val="21"/>
+          <w:szCs w:val="21"/>
+        </w:rPr>
+        <w:t>gradua</w:t>
+      </w:r>
+      <w:r>
+        <w:rPr>
+          <w:rFonts w:ascii="Helvetica Neue" w:hAnsi="Helvetica Neue" w:cs="Tahoma"/>
+          <w:color w:val="212121"/>
+          <w:sz w:val="21"/>
+          <w:szCs w:val="21"/>
+        </w:rPr>
+        <w:t xml:space="preserve">ting with a BSc </w:t>
+      </w:r>
+      <w:r>
+        <w:rPr>
+          <w:rFonts w:ascii="Helvetica Neue" w:hAnsi="Helvetica Neue" w:cs="Tahoma"/>
+          <w:color w:val="212121"/>
+          <w:sz w:val="21"/>
+          <w:szCs w:val="21"/>
+        </w:rPr>
+        <w:t>Web Design and Development</w:t>
+      </w:r>
+      <w:r>
+        <w:rPr>
+          <w:rFonts w:ascii="Helvetica Neue" w:hAnsi="Helvetica Neue" w:cs="Tahoma"/>
+          <w:color w:val="212121"/>
+          <w:sz w:val="21"/>
+          <w:szCs w:val="21"/>
+        </w:rPr>
+        <w:t xml:space="preserve"> </w:t>
+      </w:r>
+      <w:r>
+        <w:rPr>
+          <w:rFonts w:ascii="Helvetica Neue" w:hAnsi="Helvetica Neue" w:cs="Tahoma"/>
+          <w:color w:val="212121"/>
+          <w:sz w:val="21"/>
+          <w:szCs w:val="21"/>
+        </w:rPr>
+        <w:t xml:space="preserve">from Solent </w:t>
+      </w:r>
+      <w:r>
+        <w:rPr>
+          <w:rFonts w:ascii="Helvetica Neue" w:hAnsi="Helvetica Neue" w:cs="Tahoma"/>
+          <w:color w:val="212121"/>
+          <w:sz w:val="21"/>
+          <w:szCs w:val="21"/>
+        </w:rPr>
+        <w:t xml:space="preserve">University </w:t>
+      </w:r>
+      <w:r>
+        <w:rPr>
+          <w:rFonts w:ascii="Helvetica Neue" w:hAnsi="Helvetica Neue" w:cs="Tahoma"/>
+          <w:color w:val="212121"/>
+          <w:sz w:val="21"/>
+          <w:szCs w:val="21"/>
+        </w:rPr>
+        <w:t xml:space="preserve">in 2017. </w:t>
+      </w:r>
+      <w:r>
+        <w:rPr>
+          <w:rFonts w:ascii="Helvetica Neue" w:hAnsi="Helvetica Neue" w:cs="Tahoma"/>
+          <w:color w:val="212121"/>
+          <w:sz w:val="21"/>
+          <w:szCs w:val="21"/>
+        </w:rPr>
+        <w:br/>
+      </w:r>
+      <w:r>
+        <w:rPr>
+          <w:rFonts w:ascii="Helvetica Neue" w:hAnsi="Helvetica Neue" w:cs="Tahoma"/>
+          <w:color w:val="212121"/>
+          <w:sz w:val="21"/>
+          <w:szCs w:val="21"/>
+        </w:rPr>
+        <w:br/>
+      </w:r>
+      <w:proofErr w:type="spellStart"/>
+      <w:r>
+        <w:rPr>
+          <w:rFonts w:ascii="Helvetica Neue" w:hAnsi="Helvetica Neue" w:cs="Tahoma"/>
+          <w:color w:val="212121"/>
+          <w:sz w:val="21"/>
+          <w:szCs w:val="21"/>
+        </w:rPr>
+        <w:t>Judyta</w:t>
+      </w:r>
+      <w:proofErr w:type="spellEnd"/>
+      <w:r>
+        <w:rPr>
+          <w:rFonts w:ascii="Helvetica Neue" w:hAnsi="Helvetica Neue" w:cs="Tahoma"/>
+          <w:color w:val="212121"/>
+          <w:sz w:val="21"/>
+          <w:szCs w:val="21"/>
+        </w:rPr>
+        <w:t xml:space="preserve"> has a </w:t>
+      </w:r>
+      <w:r>
+        <w:rPr>
+          <w:rFonts w:ascii="Helvetica Neue" w:hAnsi="Helvetica Neue" w:cs="Tahoma"/>
+          <w:color w:val="212121"/>
+          <w:sz w:val="21"/>
+          <w:szCs w:val="21"/>
+        </w:rPr>
+        <w:t xml:space="preserve">passion </w:t>
+      </w:r>
+      <w:r>
+        <w:rPr>
+          <w:rFonts w:ascii="Helvetica Neue" w:hAnsi="Helvetica Neue" w:cs="Tahoma"/>
+          <w:color w:val="212121"/>
+          <w:sz w:val="21"/>
+          <w:szCs w:val="21"/>
+        </w:rPr>
+        <w:t>for</w:t>
+      </w:r>
+      <w:r>
+        <w:rPr>
+          <w:rFonts w:ascii="Helvetica Neue" w:hAnsi="Helvetica Neue" w:cs="Tahoma"/>
+          <w:color w:val="212121"/>
+          <w:sz w:val="21"/>
+          <w:szCs w:val="21"/>
+        </w:rPr>
+        <w:t xml:space="preserve"> all things web and </w:t>
+      </w:r>
+      <w:r>
+        <w:rPr>
+          <w:rFonts w:ascii="Helvetica Neue" w:hAnsi="Helvetica Neue" w:cs="Tahoma"/>
+          <w:color w:val="212121"/>
+          <w:sz w:val="21"/>
+          <w:szCs w:val="21"/>
+        </w:rPr>
+        <w:t xml:space="preserve">is </w:t>
+      </w:r>
+      <w:r>
+        <w:rPr>
+          <w:rFonts w:ascii="Helvetica Neue" w:hAnsi="Helvetica Neue" w:cs="Tahoma"/>
+          <w:color w:val="212121"/>
+          <w:sz w:val="21"/>
+          <w:szCs w:val="21"/>
+        </w:rPr>
+        <w:t xml:space="preserve">constantly on the lookout for new technologies. </w:t>
+      </w:r>
+      <w:r>
+        <w:rPr>
+          <w:rFonts w:ascii="Helvetica Neue" w:hAnsi="Helvetica Neue" w:cs="Tahoma"/>
+          <w:color w:val="212121"/>
+          <w:sz w:val="21"/>
+          <w:szCs w:val="21"/>
+        </w:rPr>
+        <w:t>“</w:t>
+      </w:r>
+      <w:r>
+        <w:rPr>
+          <w:rFonts w:ascii="Helvetica Neue" w:hAnsi="Helvetica Neue" w:cs="Tahoma"/>
+          <w:color w:val="212121"/>
+          <w:sz w:val="21"/>
+          <w:szCs w:val="21"/>
+        </w:rPr>
+        <w:t>I love to inspire others, share my knowledge and hope to make digital world a better place for everyone!</w:t>
+      </w:r>
+      <w:r>
+        <w:rPr>
+          <w:rFonts w:ascii="Helvetica Neue" w:hAnsi="Helvetica Neue" w:cs="Tahoma"/>
+          <w:color w:val="212121"/>
+          <w:sz w:val="21"/>
+          <w:szCs w:val="21"/>
+        </w:rPr>
+        <w:t>”</w:t>
+      </w:r>
     </w:p>
     <w:p>
       <w:pPr>
@@ -2766,7 +3316,7 @@
   <w:style w:type="paragraph" w:default="1" w:styleId="Normal">
     <w:name w:val="Normal"/>
     <w:qFormat/>
-    <w:rsid w:val="001969F4"/>
+    <w:rsid w:val="00B148D1"/>
     <w:rPr>
       <w:rFonts w:ascii="Times New Roman" w:eastAsia="Times New Roman" w:hAnsi="Times New Roman" w:cs="Times New Roman"/>
     </w:rPr>
@@ -2935,6 +3485,17 @@
     <w:rPr>
       <w:color w:val="954F72" w:themeColor="followedHyperlink"/>
       <w:u w:val="single"/>
+    </w:rPr>
+  </w:style>
+  <w:style w:type="character" w:styleId="Strong">
+    <w:name w:val="Strong"/>
+    <w:basedOn w:val="DefaultParagraphFont"/>
+    <w:uiPriority w:val="22"/>
+    <w:qFormat/>
+    <w:rsid w:val="00B148D1"/>
+    <w:rPr>
+      <w:b/>
+      <w:bCs/>
     </w:rPr>
   </w:style>
 </w:styles>
@@ -3240,7 +3801,7 @@
 </file>
 
 <file path=customXml/itemProps1.xml><?xml version="1.0" encoding="utf-8"?>
-<ds:datastoreItem xmlns:ds="http://schemas.openxmlformats.org/officeDocument/2006/customXml" ds:itemID="{BB65E237-01A4-3E42-BDEF-65D01B41399B}">
+<ds:datastoreItem xmlns:ds="http://schemas.openxmlformats.org/officeDocument/2006/customXml" ds:itemID="{F8949C12-C644-3049-83A0-8272069D1BEA}">
   <ds:schemaRefs>
     <ds:schemaRef ds:uri="http://schemas.openxmlformats.org/officeDocument/2006/bibliography"/>
   </ds:schemaRefs>

</xml_diff>